<commit_message>
clarify gargoyles index vs. name
</commit_message>
<xml_diff>
--- a/Assignments/Assignment09_If-Match/Assignment_If-Match.docx
+++ b/Assignments/Assignment09_If-Match/Assignment_If-Match.docx
@@ -393,13 +393,22 @@
         <w:t>GET</w:t>
       </w:r>
       <w:r>
-        <w:t xml:space="preserve"> /index</w:t>
-      </w:r>
-      <w:r>
-        <w:t xml:space="preserve"> (a specific gargoyle) must set an ETag header representing the gargoyle in some way.</w:t>
-      </w:r>
-      <w:r>
-        <w:t xml:space="preserve"> GET should use the gargoyle’s Name as the URL parameter, not an integer index.</w:t>
+        <w:t xml:space="preserve"> /</w:t>
+      </w:r>
+      <w:r>
+        <w:t>[name]</w:t>
+      </w:r>
+      <w:r>
+        <w:t xml:space="preserve"> (a specific gargoyle</w:t>
+      </w:r>
+      <w:r>
+        <w:t xml:space="preserve"> by name</w:t>
+      </w:r>
+      <w:r>
+        <w:t>) must set an ETag header representing the gargoyle in some way.</w:t>
+      </w:r>
+      <w:r>
+        <w:t xml:space="preserve"> GET should use the gargoyle’s Name as the URL parameter.</w:t>
       </w:r>
     </w:p>
     <w:p>
@@ -449,19 +458,37 @@
         <w:t xml:space="preserve"> </w:t>
       </w:r>
       <w:r>
-        <w:t xml:space="preserve">/index </w:t>
+        <w:t>/</w:t>
+      </w:r>
+      <w:r>
+        <w:t>[name]</w:t>
+      </w:r>
+      <w:r>
+        <w:t xml:space="preserve"> </w:t>
       </w:r>
       <w:r>
         <w:t xml:space="preserve">must replace </w:t>
       </w:r>
       <w:r>
-        <w:t>a gargoyle already at that index or create it if it doesn’t exist</w:t>
+        <w:t xml:space="preserve">a gargoyle already </w:t>
+      </w:r>
+      <w:r>
+        <w:t>in the database that has the same name</w:t>
+      </w:r>
+      <w:r>
+        <w:t xml:space="preserve"> or create it if it doesn’t exist</w:t>
       </w:r>
       <w:r>
         <w:t>.</w:t>
       </w:r>
       <w:r>
-        <w:t xml:space="preserve"> PUT should validate that the gargoyle name that is being added/replaced matches the URL index parameter</w:t>
+        <w:t xml:space="preserve"> PUT should validate that the gargoyle name that is being added/replaced matches the URL </w:t>
+      </w:r>
+      <w:r>
+        <w:t>name</w:t>
+      </w:r>
+      <w:r>
+        <w:t xml:space="preserve"> parameter</w:t>
       </w:r>
       <w:r>
         <w:t>. It also must verify that the If-Match header of the request either is a wild card “*</w:t>
@@ -790,15 +817,7 @@
         </w:numPr>
       </w:pPr>
       <w:r>
-        <w:t xml:space="preserve">Error messages must be “in-page” </w:t>
-      </w:r>
-      <w:proofErr w:type="gramStart"/>
-      <w:r>
-        <w:t>i.e.</w:t>
-      </w:r>
-      <w:proofErr w:type="gramEnd"/>
-      <w:r>
-        <w:t xml:space="preserve"> no pop-ups or alerts.</w:t>
+        <w:t>Error messages must be “in-page” i.e. no pop-ups or alerts.</w:t>
       </w:r>
     </w:p>
     <w:p>

</xml_diff>